<commit_message>
ERM dazu, Kompoentenmodell dazu, allerhand in Systemarchitektur dazu.
</commit_message>
<xml_diff>
--- a/Projektplanung/Arbeitspakete/AP_1.1Systemarchitekturanforderungen analysieren/AP_1.1Systemarchitekturanforderungen analysieren.docx
+++ b/Projektplanung/Arbeitspakete/AP_1.1Systemarchitekturanforderungen analysieren/AP_1.1Systemarchitekturanforderungen analysieren.docx
@@ -189,23 +189,7 @@
                 <w:rFonts w:ascii="CG Times (W1)" w:hAnsi="CG Times (W1)"/>
                 <w:sz w:val="22"/>
               </w:rPr>
-              <w:t xml:space="preserve">Christopher Wieland, </w:t>
-            </w:r>
-            <w:proofErr w:type="spellStart"/>
-            <w:r>
-              <w:rPr>
-                <w:rFonts w:ascii="CG Times (W1)" w:hAnsi="CG Times (W1)"/>
-                <w:sz w:val="22"/>
-              </w:rPr>
-              <w:t>BSc</w:t>
-            </w:r>
-            <w:proofErr w:type="spellEnd"/>
-            <w:r>
-              <w:rPr>
-                <w:rFonts w:ascii="CG Times (W1)" w:hAnsi="CG Times (W1)"/>
-                <w:sz w:val="22"/>
-              </w:rPr>
-              <w:t>.</w:t>
+              <w:t>Christopher Wieland, BSc.</w:t>
             </w:r>
             <w:r>
               <w:rPr>
@@ -227,23 +211,7 @@
                 <w:rFonts w:ascii="CG Times (W1)" w:hAnsi="CG Times (W1)"/>
                 <w:sz w:val="22"/>
               </w:rPr>
-              <w:t xml:space="preserve">, </w:t>
-            </w:r>
-            <w:proofErr w:type="spellStart"/>
-            <w:r>
-              <w:rPr>
-                <w:rFonts w:ascii="CG Times (W1)" w:hAnsi="CG Times (W1)"/>
-                <w:sz w:val="22"/>
-              </w:rPr>
-              <w:t>BSc</w:t>
-            </w:r>
-            <w:proofErr w:type="spellEnd"/>
-            <w:r>
-              <w:rPr>
-                <w:rFonts w:ascii="CG Times (W1)" w:hAnsi="CG Times (W1)"/>
-                <w:sz w:val="22"/>
-              </w:rPr>
-              <w:t>.</w:t>
+              <w:t>, BSc.</w:t>
             </w:r>
             <w:r>
               <w:rPr>
@@ -251,23 +219,7 @@
                 <w:sz w:val="22"/>
               </w:rPr>
               <w:br/>
-              <w:t>AP-</w:t>
-            </w:r>
-            <w:proofErr w:type="spellStart"/>
-            <w:r>
-              <w:rPr>
-                <w:rFonts w:ascii="CG Times (W1)" w:hAnsi="CG Times (W1)"/>
-                <w:sz w:val="22"/>
-              </w:rPr>
-              <w:t>Verantwortl</w:t>
-            </w:r>
-            <w:proofErr w:type="spellEnd"/>
-            <w:r>
-              <w:rPr>
-                <w:rFonts w:ascii="CG Times (W1)" w:hAnsi="CG Times (W1)"/>
-                <w:sz w:val="22"/>
-              </w:rPr>
-              <w:t>. (APV):</w:t>
+              <w:t>AP-Verantwortl. (APV):</w:t>
             </w:r>
             <w:r>
               <w:rPr>
@@ -288,23 +240,7 @@
                 <w:rFonts w:ascii="CG Times (W1)" w:hAnsi="CG Times (W1)"/>
                 <w:sz w:val="22"/>
               </w:rPr>
-              <w:t xml:space="preserve">, </w:t>
-            </w:r>
-            <w:proofErr w:type="spellStart"/>
-            <w:r>
-              <w:rPr>
-                <w:rFonts w:ascii="CG Times (W1)" w:hAnsi="CG Times (W1)"/>
-                <w:sz w:val="22"/>
-              </w:rPr>
-              <w:t>BSc</w:t>
-            </w:r>
-            <w:proofErr w:type="spellEnd"/>
-            <w:r>
-              <w:rPr>
-                <w:rFonts w:ascii="CG Times (W1)" w:hAnsi="CG Times (W1)"/>
-                <w:sz w:val="22"/>
-              </w:rPr>
-              <w:t>.</w:t>
+              <w:t>, BSc.</w:t>
             </w:r>
             <w:r>
               <w:rPr>
@@ -751,23 +687,7 @@
                 <w:rFonts w:ascii="CG Times (W1)" w:hAnsi="CG Times (W1)"/>
                 <w:sz w:val="22"/>
               </w:rPr>
-              <w:t xml:space="preserve">Meilen- </w:t>
-            </w:r>
-            <w:proofErr w:type="spellStart"/>
-            <w:r>
-              <w:rPr>
-                <w:rFonts w:ascii="CG Times (W1)" w:hAnsi="CG Times (W1)"/>
-                <w:sz w:val="22"/>
-              </w:rPr>
-              <w:t>stein</w:t>
-            </w:r>
-            <w:proofErr w:type="spellEnd"/>
-            <w:r>
-              <w:rPr>
-                <w:rFonts w:ascii="CG Times (W1)" w:hAnsi="CG Times (W1)"/>
-                <w:sz w:val="22"/>
-              </w:rPr>
-              <w:t xml:space="preserve"> am</w:t>
+              <w:t>Meilen- stein am</w:t>
             </w:r>
           </w:p>
         </w:tc>
@@ -805,17 +725,8 @@
                 <w:rFonts w:ascii="CG Times (W1)" w:hAnsi="CG Times (W1)"/>
                 <w:sz w:val="22"/>
               </w:rPr>
-              <w:t xml:space="preserve">Aufwand in </w:t>
-            </w:r>
-            <w:proofErr w:type="spellStart"/>
-            <w:r>
-              <w:rPr>
-                <w:rFonts w:ascii="CG Times (W1)" w:hAnsi="CG Times (W1)"/>
-                <w:sz w:val="22"/>
-              </w:rPr>
-              <w:t>Pers.tagen</w:t>
-            </w:r>
-            <w:proofErr w:type="spellEnd"/>
+              <w:t>Aufwand in Pers.tagen</w:t>
+            </w:r>
           </w:p>
         </w:tc>
       </w:tr>
@@ -1473,6 +1384,13 @@
                 <w:sz w:val="22"/>
               </w:rPr>
             </w:pPr>
+            <w:r>
+              <w:rPr>
+                <w:rFonts w:ascii="CG Times (W1)" w:hAnsi="CG Times (W1)"/>
+                <w:sz w:val="22"/>
+              </w:rPr>
+              <w:t>Komponentenentwurf, UML Diagramm</w:t>
+            </w:r>
           </w:p>
         </w:tc>
         <w:tc>
@@ -1585,6 +1503,13 @@
                 <w:sz w:val="22"/>
               </w:rPr>
             </w:pPr>
+            <w:r>
+              <w:rPr>
+                <w:rFonts w:ascii="CG Times (W1)" w:hAnsi="CG Times (W1)"/>
+                <w:sz w:val="22"/>
+              </w:rPr>
+              <w:t>22.2.</w:t>
+            </w:r>
           </w:p>
         </w:tc>
         <w:tc>
@@ -1616,6 +1541,15 @@
                 <w:sz w:val="22"/>
               </w:rPr>
             </w:pPr>
+            <w:r>
+              <w:rPr>
+                <w:rFonts w:ascii="CG Times (W1)" w:hAnsi="CG Times (W1)"/>
+                <w:sz w:val="22"/>
+              </w:rPr>
+              <w:t>2</w:t>
+            </w:r>
+            <w:bookmarkStart w:id="0" w:name="_GoBack"/>
+            <w:bookmarkEnd w:id="0"/>
           </w:p>
         </w:tc>
       </w:tr>
@@ -2097,8 +2031,6 @@
               </w:rPr>
               <w:t>keine Vo</w:t>
             </w:r>
-            <w:bookmarkStart w:id="0" w:name="_GoBack"/>
-            <w:bookmarkEnd w:id="0"/>
             <w:r>
               <w:rPr>
                 <w:rFonts w:ascii="CG Times (W1)" w:hAnsi="CG Times (W1)"/>
@@ -2820,6 +2752,7 @@
     <w:lsdException w:name="HTML Sample" w:semiHidden="1" w:unhideWhenUsed="1"/>
     <w:lsdException w:name="HTML Typewriter" w:semiHidden="1" w:unhideWhenUsed="1"/>
     <w:lsdException w:name="HTML Variable" w:semiHidden="1" w:unhideWhenUsed="1"/>
+    <w:lsdException w:name="Normal Table" w:semiHidden="1" w:unhideWhenUsed="1"/>
     <w:lsdException w:name="annotation subject" w:semiHidden="1" w:unhideWhenUsed="1"/>
     <w:lsdException w:name="No List" w:semiHidden="1" w:unhideWhenUsed="1"/>
     <w:lsdException w:name="Outline List 1" w:semiHidden="1" w:unhideWhenUsed="1"/>
@@ -2864,6 +2797,7 @@
     <w:lsdException w:name="Table Professional" w:semiHidden="1" w:unhideWhenUsed="1"/>
     <w:lsdException w:name="Table Subtle 1" w:semiHidden="1" w:unhideWhenUsed="1"/>
     <w:lsdException w:name="Table Subtle 2" w:semiHidden="1" w:unhideWhenUsed="1"/>
+    <w:lsdException w:name="Table Web 1" w:semiHidden="1" w:unhideWhenUsed="1"/>
     <w:lsdException w:name="Table Web 2" w:semiHidden="1" w:unhideWhenUsed="1"/>
     <w:lsdException w:name="Table Web 3" w:semiHidden="1" w:unhideWhenUsed="1"/>
     <w:lsdException w:name="Balloon Text" w:semiHidden="1" w:unhideWhenUsed="1"/>

</xml_diff>